<commit_message>
Changes to the manual and readme files.
</commit_message>
<xml_diff>
--- a/RoundCube_Manual2.docx
+++ b/RoundCube_Manual2.docx
@@ -1,6 +1,6 @@
 
 <file path=word/document.xml><?xml version="1.0" encoding="utf-8"?>
-<w:document xmlns:wpc="http://schemas.microsoft.com/office/word/2010/wordprocessingCanvas" xmlns:cx="http://schemas.microsoft.com/office/drawing/2014/chartex" xmlns:cx1="http://schemas.microsoft.com/office/drawing/2015/9/8/chartex" xmlns:cx2="http://schemas.microsoft.com/office/drawing/2015/10/21/chartex" xmlns:cx3="http://schemas.microsoft.com/office/drawing/2016/5/9/chartex" xmlns:cx4="http://schemas.microsoft.com/office/drawing/2016/5/10/chartex" xmlns:cx5="http://schemas.microsoft.com/office/drawing/2016/5/11/chartex" xmlns:cx6="http://schemas.microsoft.com/office/drawing/2016/5/12/chartex" xmlns:cx7="http://schemas.microsoft.com/office/drawing/2016/5/13/chartex" xmlns:cx8="http://schemas.microsoft.com/office/drawing/2016/5/14/chartex" xmlns:mc="http://schemas.openxmlformats.org/markup-compatibility/2006" xmlns:aink="http://schemas.microsoft.com/office/drawing/2016/ink" xmlns:am3d="http://schemas.microsoft.com/office/drawing/2017/model3d" xmlns:o="urn:schemas-microsoft-com:office:office" xmlns:r="http://schemas.openxmlformats.org/officeDocument/2006/relationships" xmlns:m="http://schemas.openxmlformats.org/officeDocument/2006/math" xmlns:v="urn:schemas-microsoft-com:vml" xmlns:wp14="http://schemas.microsoft.com/office/word/2010/wordprocessingDrawing" xmlns:wp="http://schemas.openxmlformats.org/drawingml/2006/wordprocessingDrawing" xmlns:w10="urn:schemas-microsoft-com:office:word" xmlns:w="http://schemas.openxmlformats.org/wordprocessingml/2006/main" xmlns:w14="http://schemas.microsoft.com/office/word/2010/wordml" xmlns:w15="http://schemas.microsoft.com/office/word/2012/wordml" xmlns:w16cex="http://schemas.microsoft.com/office/word/2018/wordml/cex" xmlns:w16cid="http://schemas.microsoft.com/office/word/2016/wordml/cid" xmlns:w16="http://schemas.microsoft.com/office/word/2018/wordml" xmlns:w16sdtdh="http://schemas.microsoft.com/office/word/2020/wordml/sdtdatahash" xmlns:w16se="http://schemas.microsoft.com/office/word/2015/wordml/symex" xmlns:wpg="http://schemas.microsoft.com/office/word/2010/wordprocessingGroup" xmlns:wpi="http://schemas.microsoft.com/office/word/2010/wordprocessingInk" xmlns:wne="http://schemas.microsoft.com/office/word/2006/wordml" xmlns:wps="http://schemas.microsoft.com/office/word/2010/wordprocessingShape" mc:Ignorable="w14 w15 w16se w16cid w16 w16cex w16sdtdh wp14">
+<w:document xmlns:wpc="http://schemas.microsoft.com/office/word/2010/wordprocessingCanvas" xmlns:cx="http://schemas.microsoft.com/office/drawing/2014/chartex" xmlns:cx1="http://schemas.microsoft.com/office/drawing/2015/9/8/chartex" xmlns:cx2="http://schemas.microsoft.com/office/drawing/2015/10/21/chartex" xmlns:cx3="http://schemas.microsoft.com/office/drawing/2016/5/9/chartex" xmlns:cx4="http://schemas.microsoft.com/office/drawing/2016/5/10/chartex" xmlns:cx5="http://schemas.microsoft.com/office/drawing/2016/5/11/chartex" xmlns:cx6="http://schemas.microsoft.com/office/drawing/2016/5/12/chartex" xmlns:cx7="http://schemas.microsoft.com/office/drawing/2016/5/13/chartex" xmlns:cx8="http://schemas.microsoft.com/office/drawing/2016/5/14/chartex" xmlns:mc="http://schemas.openxmlformats.org/markup-compatibility/2006" xmlns:aink="http://schemas.microsoft.com/office/drawing/2016/ink" xmlns:am3d="http://schemas.microsoft.com/office/drawing/2017/model3d" xmlns:o="urn:schemas-microsoft-com:office:office" xmlns:r="http://schemas.openxmlformats.org/officeDocument/2006/relationships" xmlns:m="http://schemas.openxmlformats.org/officeDocument/2006/math" xmlns:v="urn:schemas-microsoft-com:vml" xmlns:wp14="http://schemas.microsoft.com/office/word/2010/wordprocessingDrawing" xmlns:wp="http://schemas.openxmlformats.org/drawingml/2006/wordprocessingDrawing" xmlns:w10="urn:schemas-microsoft-com:office:word" xmlns:w="http://schemas.openxmlformats.org/wordprocessingml/2006/main" xmlns:w14="http://schemas.microsoft.com/office/word/2010/wordml" xmlns:w15="http://schemas.microsoft.com/office/word/2012/wordml" xmlns:w16cid="http://schemas.microsoft.com/office/word/2016/wordml/cid" xmlns:w16se="http://schemas.microsoft.com/office/word/2015/wordml/symex" xmlns:wpg="http://schemas.microsoft.com/office/word/2010/wordprocessingGroup" xmlns:wpi="http://schemas.microsoft.com/office/word/2010/wordprocessingInk" xmlns:wne="http://schemas.microsoft.com/office/word/2006/wordml" xmlns:wps="http://schemas.microsoft.com/office/word/2010/wordprocessingShape" mc:Ignorable="w14 w15 w16se w16cid wp14">
   <w:body>
     <w:p>
       <w:pPr>
@@ -121,7 +121,7 @@
           <w:sz w:val="24"/>
           <w:szCs w:val="24"/>
         </w:rPr>
-        <w:t>For the roundcube plugin to work, the undoEmail folder must be created in the folder where the roundcube plugins are stored. Then copy the entire contents of the repository on GitHub into it.</w:t>
+        <w:t xml:space="preserve">For the roundcube plugin to work, </w:t>
       </w:r>
       <w:r>
         <w:rPr>
@@ -129,56 +129,64 @@
           <w:sz w:val="24"/>
           <w:szCs w:val="24"/>
         </w:rPr>
-        <w:t xml:space="preserve"> </w:t>
-      </w:r>
-      <w:r>
-        <w:rPr>
-          <w:rFonts w:ascii="Consolas" w:hAnsi="Consolas"/>
-          <w:color w:val="C9D1D9"/>
-          <w:sz w:val="18"/>
-          <w:szCs w:val="18"/>
-          <w:shd w:val="clear" w:color="auto" w:fill="0D1117"/>
-        </w:rPr>
-        <w:t>C:\xampp\htdocs\roundcubemail\plugins</w:t>
-      </w:r>
-    </w:p>
-    <w:p>
-      <w:pPr>
-        <w:rPr>
-          <w:sz w:val="24"/>
-          <w:szCs w:val="24"/>
-        </w:rPr>
-      </w:pPr>
-    </w:p>
-    <w:p>
-      <w:pPr>
-        <w:rPr>
-          <w:sz w:val="24"/>
-          <w:szCs w:val="24"/>
-        </w:rPr>
-      </w:pPr>
-    </w:p>
-    <w:p>
-      <w:pPr>
-        <w:rPr>
-          <w:sz w:val="24"/>
-          <w:szCs w:val="24"/>
-        </w:rPr>
-      </w:pPr>
+        <w:t xml:space="preserve">create a folder named undoEmail in the Roundcube plugins folder, place all contents of </w:t>
+      </w:r>
       <w:r>
         <w:rPr>
           <w:noProof/>
           <w:sz w:val="24"/>
           <w:szCs w:val="24"/>
         </w:rPr>
+        <w:t>the undoEmail</w:t>
+      </w:r>
+      <w:r>
+        <w:rPr>
+          <w:noProof/>
+          <w:sz w:val="24"/>
+          <w:szCs w:val="24"/>
+        </w:rPr>
+        <w:t xml:space="preserve"> repository into it.</w:t>
+      </w:r>
+    </w:p>
+    <w:p>
+      <w:pPr>
+        <w:rPr>
+          <w:sz w:val="24"/>
+          <w:szCs w:val="24"/>
+        </w:rPr>
+      </w:pPr>
+    </w:p>
+    <w:p>
+      <w:pPr>
+        <w:rPr>
+          <w:sz w:val="24"/>
+          <w:szCs w:val="24"/>
+        </w:rPr>
+      </w:pPr>
+    </w:p>
+    <w:p>
+      <w:pPr>
+        <w:rPr>
+          <w:sz w:val="24"/>
+          <w:szCs w:val="24"/>
+        </w:rPr>
+      </w:pPr>
+      <w:bookmarkStart w:id="0" w:name="_GoBack"/>
+      <w:bookmarkEnd w:id="0"/>
+      <w:r>
+        <w:rPr>
+          <w:noProof/>
+          <w:sz w:val="24"/>
+          <w:szCs w:val="24"/>
+        </w:rPr>
         <w:drawing>
-          <wp:anchor distT="0" distB="0" distL="114300" distR="114300" simplePos="0" relativeHeight="251660288" behindDoc="0" locked="0" layoutInCell="1" allowOverlap="1" wp14:anchorId="021C20D1" wp14:editId="61E7869D">
+          <wp:anchor distT="0" distB="0" distL="114300" distR="114300" simplePos="0" relativeHeight="251660288" behindDoc="0" locked="0" layoutInCell="1" allowOverlap="1" wp14:anchorId="021C20D1" wp14:editId="7C84A5F3">
             <wp:simplePos x="0" y="0"/>
             <wp:positionH relativeFrom="page">
               <wp:align>right</wp:align>
             </wp:positionH>
             <wp:positionV relativeFrom="paragraph">
-              <wp:posOffset>896620</wp:posOffset>
+              <wp:posOffset>1214755</wp:posOffset>
             </wp:positionV>
             <wp:extent cx="4740275" cy="3667125"/>
             <wp:effectExtent l="0" t="0" r="3175" b="9525"/>
@@ -241,7 +249,7 @@
           <w:szCs w:val="24"/>
         </w:rPr>
         <w:drawing>
-          <wp:anchor distT="0" distB="0" distL="114300" distR="114300" simplePos="0" relativeHeight="251659264" behindDoc="0" locked="0" layoutInCell="1" allowOverlap="1" wp14:anchorId="35970230" wp14:editId="6C5C2E19">
+          <wp:anchor distT="0" distB="0" distL="114300" distR="114300" simplePos="0" relativeHeight="251659264" behindDoc="0" locked="0" layoutInCell="1" allowOverlap="1" wp14:anchorId="35970230" wp14:editId="58EBCB81">
             <wp:simplePos x="0" y="0"/>
             <wp:positionH relativeFrom="margin">
               <wp:posOffset>-123825</wp:posOffset>
@@ -303,7 +311,7 @@
           <w:sz w:val="24"/>
           <w:szCs w:val="24"/>
         </w:rPr>
-        <w:t>After creating the folder, you must modify the configuration in the file</w:t>
+        <w:t>After creating the folder, you must modify the configuratio</w:t>
       </w:r>
       <w:r>
         <w:rPr>
@@ -311,138 +319,1226 @@
           <w:sz w:val="24"/>
           <w:szCs w:val="24"/>
         </w:rPr>
+        <w:t xml:space="preserve">n in </w:t>
+      </w:r>
+      <w:r>
+        <w:rPr>
+          <w:b/>
+          <w:noProof/>
+          <w:sz w:val="24"/>
+          <w:szCs w:val="24"/>
+          <w:highlight w:val="red"/>
+        </w:rPr>
+        <w:t>config.inc.php</w:t>
+      </w:r>
+      <w:r>
+        <w:rPr>
+          <w:noProof/>
+          <w:sz w:val="24"/>
+          <w:szCs w:val="24"/>
+        </w:rPr>
+        <w:t>.</w:t>
+      </w:r>
+      <w:r>
+        <w:rPr>
+          <w:noProof/>
+          <w:sz w:val="24"/>
+          <w:szCs w:val="24"/>
+        </w:rPr>
         <w:t xml:space="preserve"> </w:t>
       </w:r>
+      <w:r>
+        <w:rPr>
+          <w:noProof/>
+          <w:sz w:val="24"/>
+          <w:szCs w:val="24"/>
+        </w:rPr>
+        <w:t>Find the plugins array and add undoEmail into it.</w:t>
+      </w:r>
+    </w:p>
+    <w:p>
+      <w:pPr>
+        <w:rPr>
+          <w:sz w:val="24"/>
+          <w:szCs w:val="24"/>
+        </w:rPr>
+      </w:pPr>
+    </w:p>
+    <w:p>
+      <w:pPr>
+        <w:rPr>
+          <w:sz w:val="24"/>
+          <w:szCs w:val="24"/>
+        </w:rPr>
+      </w:pPr>
+    </w:p>
+    <w:p>
+      <w:pPr>
+        <w:rPr>
+          <w:sz w:val="24"/>
+          <w:szCs w:val="24"/>
+        </w:rPr>
+      </w:pPr>
+    </w:p>
+    <w:p>
+      <w:pPr>
+        <w:rPr>
+          <w:sz w:val="24"/>
+          <w:szCs w:val="24"/>
+        </w:rPr>
+      </w:pPr>
+    </w:p>
+    <w:p>
+      <w:pPr>
+        <w:rPr>
+          <w:sz w:val="24"/>
+          <w:szCs w:val="24"/>
+        </w:rPr>
+      </w:pPr>
+    </w:p>
+    <w:p>
+      <w:pPr>
+        <w:rPr>
+          <w:sz w:val="24"/>
+          <w:szCs w:val="24"/>
+        </w:rPr>
+      </w:pPr>
+    </w:p>
+    <w:p>
+      <w:pPr>
+        <w:rPr>
+          <w:sz w:val="24"/>
+          <w:szCs w:val="24"/>
+        </w:rPr>
+      </w:pPr>
+    </w:p>
+    <w:p>
+      <w:pPr>
+        <w:rPr>
+          <w:sz w:val="24"/>
+          <w:szCs w:val="24"/>
+        </w:rPr>
+      </w:pPr>
+    </w:p>
+    <w:p>
+      <w:pPr>
+        <w:rPr>
+          <w:sz w:val="24"/>
+          <w:szCs w:val="24"/>
+        </w:rPr>
+      </w:pPr>
+    </w:p>
+    <w:p>
+      <w:pPr>
+        <w:rPr>
+          <w:noProof/>
+          <w:sz w:val="24"/>
+          <w:szCs w:val="24"/>
+        </w:rPr>
+      </w:pPr>
+      <w:r>
+        <w:rPr>
+          <w:noProof/>
+          <w:sz w:val="24"/>
+          <w:szCs w:val="24"/>
+        </w:rPr>
+        <w:t xml:space="preserve">Create a </w:t>
+      </w:r>
+      <w:r>
+        <w:rPr>
+          <w:noProof/>
+          <w:sz w:val="24"/>
+          <w:szCs w:val="24"/>
+        </w:rPr>
+        <w:t xml:space="preserve">table named unsentEmails in your roundcube database. </w:t>
+      </w:r>
+    </w:p>
+    <w:p>
+      <w:pPr>
+        <w:pStyle w:val="FormtovanvHTML"/>
+        <w:shd w:val="clear" w:color="auto" w:fill="FFFFFF"/>
+        <w:rPr>
+          <w:rFonts w:ascii="Consolas" w:hAnsi="Consolas"/>
+          <w:color w:val="24292E"/>
+          <w:sz w:val="18"/>
+          <w:szCs w:val="18"/>
+          <w:highlight w:val="yellow"/>
+        </w:rPr>
+      </w:pPr>
+      <w:r>
+        <w:rPr>
+          <w:sz w:val="24"/>
+          <w:szCs w:val="24"/>
+          <w:highlight w:val="yellow"/>
+        </w:rPr>
+        <w:t xml:space="preserve">Table </w:t>
+      </w:r>
       <w:proofErr w:type="spellStart"/>
       <w:r>
         <w:rPr>
+          <w:sz w:val="24"/>
+          <w:szCs w:val="24"/>
+          <w:highlight w:val="yellow"/>
+        </w:rPr>
+        <w:t>definition</w:t>
+      </w:r>
+      <w:proofErr w:type="spellEnd"/>
+      <w:r>
+        <w:rPr>
+          <w:sz w:val="24"/>
+          <w:szCs w:val="24"/>
+          <w:highlight w:val="yellow"/>
+        </w:rPr>
+        <w:t xml:space="preserve">: </w:t>
+      </w:r>
+      <w:proofErr w:type="spellStart"/>
+      <w:r>
+        <w:rPr>
           <w:rFonts w:ascii="Consolas" w:hAnsi="Consolas"/>
-          <w:color w:val="C9D1D9"/>
-          <w:sz w:val="18"/>
-          <w:szCs w:val="18"/>
-          <w:shd w:val="clear" w:color="auto" w:fill="0D1117"/>
-        </w:rPr>
-        <w:t>config.inc.php</w:t>
+          <w:color w:val="24292E"/>
+          <w:sz w:val="18"/>
+          <w:szCs w:val="18"/>
+          <w:highlight w:val="yellow"/>
+        </w:rPr>
+        <w:t>create</w:t>
       </w:r>
       <w:proofErr w:type="spellEnd"/>
       <w:r>
         <w:rPr>
+          <w:rFonts w:ascii="Consolas" w:hAnsi="Consolas"/>
+          <w:color w:val="24292E"/>
+          <w:sz w:val="18"/>
+          <w:szCs w:val="18"/>
+          <w:highlight w:val="yellow"/>
+        </w:rPr>
+        <w:t xml:space="preserve"> table </w:t>
+      </w:r>
+      <w:proofErr w:type="spellStart"/>
+      <w:r>
+        <w:rPr>
+          <w:rFonts w:ascii="Consolas" w:hAnsi="Consolas"/>
+          <w:color w:val="24292E"/>
+          <w:sz w:val="18"/>
+          <w:szCs w:val="18"/>
+          <w:highlight w:val="yellow"/>
+        </w:rPr>
+        <w:t>unsentemails</w:t>
+      </w:r>
+      <w:proofErr w:type="spellEnd"/>
+    </w:p>
+    <w:p>
+      <w:pPr>
+        <w:shd w:val="clear" w:color="auto" w:fill="FFFFFF"/>
+        <w:tabs>
+          <w:tab w:val="left" w:pos="916"/>
+          <w:tab w:val="left" w:pos="1832"/>
+          <w:tab w:val="left" w:pos="2748"/>
+          <w:tab w:val="left" w:pos="3664"/>
+          <w:tab w:val="left" w:pos="4580"/>
+          <w:tab w:val="left" w:pos="5496"/>
+          <w:tab w:val="left" w:pos="6412"/>
+          <w:tab w:val="left" w:pos="7328"/>
+          <w:tab w:val="left" w:pos="8244"/>
+          <w:tab w:val="left" w:pos="9160"/>
+          <w:tab w:val="left" w:pos="10076"/>
+          <w:tab w:val="left" w:pos="10992"/>
+          <w:tab w:val="left" w:pos="11908"/>
+          <w:tab w:val="left" w:pos="12824"/>
+          <w:tab w:val="left" w:pos="13740"/>
+          <w:tab w:val="left" w:pos="14656"/>
+        </w:tabs>
+        <w:spacing w:after="0" w:line="240" w:lineRule="auto"/>
+        <w:rPr>
+          <w:rFonts w:ascii="Consolas" w:eastAsia="Times New Roman" w:hAnsi="Consolas" w:cs="Courier New"/>
+          <w:color w:val="24292E"/>
+          <w:sz w:val="18"/>
+          <w:szCs w:val="18"/>
+          <w:highlight w:val="yellow"/>
+          <w:lang w:val="cs-CZ" w:eastAsia="cs-CZ"/>
+        </w:rPr>
+      </w:pPr>
+      <w:r>
+        <w:rPr>
+          <w:rFonts w:ascii="Consolas" w:eastAsia="Times New Roman" w:hAnsi="Consolas" w:cs="Courier New"/>
+          <w:color w:val="24292E"/>
+          <w:sz w:val="18"/>
+          <w:szCs w:val="18"/>
+          <w:highlight w:val="yellow"/>
+          <w:lang w:val="cs-CZ" w:eastAsia="cs-CZ"/>
+        </w:rPr>
+        <w:tab/>
+      </w:r>
+      <w:r>
+        <w:rPr>
+          <w:rFonts w:ascii="Consolas" w:eastAsia="Times New Roman" w:hAnsi="Consolas" w:cs="Courier New"/>
+          <w:color w:val="24292E"/>
+          <w:sz w:val="18"/>
+          <w:szCs w:val="18"/>
+          <w:highlight w:val="yellow"/>
+          <w:lang w:val="cs-CZ" w:eastAsia="cs-CZ"/>
+        </w:rPr>
+        <w:tab/>
+      </w:r>
+      <w:r>
+        <w:rPr>
+          <w:rFonts w:ascii="Consolas" w:eastAsia="Times New Roman" w:hAnsi="Consolas" w:cs="Courier New"/>
+          <w:color w:val="24292E"/>
+          <w:sz w:val="18"/>
+          <w:szCs w:val="18"/>
+          <w:highlight w:val="yellow"/>
+          <w:lang w:val="cs-CZ" w:eastAsia="cs-CZ"/>
+        </w:rPr>
+        <w:tab/>
+        <w:t>(</w:t>
+      </w:r>
+    </w:p>
+    <w:p>
+      <w:pPr>
+        <w:shd w:val="clear" w:color="auto" w:fill="FFFFFF"/>
+        <w:tabs>
+          <w:tab w:val="left" w:pos="916"/>
+          <w:tab w:val="left" w:pos="1832"/>
+          <w:tab w:val="left" w:pos="2748"/>
+          <w:tab w:val="left" w:pos="3664"/>
+          <w:tab w:val="left" w:pos="4580"/>
+          <w:tab w:val="left" w:pos="5496"/>
+          <w:tab w:val="left" w:pos="6412"/>
+          <w:tab w:val="left" w:pos="7328"/>
+          <w:tab w:val="left" w:pos="8244"/>
+          <w:tab w:val="left" w:pos="9160"/>
+          <w:tab w:val="left" w:pos="10076"/>
+          <w:tab w:val="left" w:pos="10992"/>
+          <w:tab w:val="left" w:pos="11908"/>
+          <w:tab w:val="left" w:pos="12824"/>
+          <w:tab w:val="left" w:pos="13740"/>
+          <w:tab w:val="left" w:pos="14656"/>
+        </w:tabs>
+        <w:spacing w:after="0" w:line="240" w:lineRule="auto"/>
+        <w:rPr>
+          <w:rFonts w:ascii="Consolas" w:eastAsia="Times New Roman" w:hAnsi="Consolas" w:cs="Courier New"/>
+          <w:color w:val="24292E"/>
+          <w:sz w:val="18"/>
+          <w:szCs w:val="18"/>
+          <w:highlight w:val="yellow"/>
+          <w:lang w:val="cs-CZ" w:eastAsia="cs-CZ"/>
+        </w:rPr>
+      </w:pPr>
+      <w:r>
+        <w:rPr>
+          <w:rFonts w:ascii="Consolas" w:eastAsia="Times New Roman" w:hAnsi="Consolas" w:cs="Courier New"/>
+          <w:color w:val="24292E"/>
+          <w:sz w:val="18"/>
+          <w:szCs w:val="18"/>
+          <w:highlight w:val="yellow"/>
+          <w:lang w:val="cs-CZ" w:eastAsia="cs-CZ"/>
+        </w:rPr>
+        <w:tab/>
+      </w:r>
+      <w:r>
+        <w:rPr>
+          <w:rFonts w:ascii="Consolas" w:eastAsia="Times New Roman" w:hAnsi="Consolas" w:cs="Courier New"/>
+          <w:color w:val="24292E"/>
+          <w:sz w:val="18"/>
+          <w:szCs w:val="18"/>
+          <w:highlight w:val="yellow"/>
+          <w:lang w:val="cs-CZ" w:eastAsia="cs-CZ"/>
+        </w:rPr>
+        <w:tab/>
+      </w:r>
+      <w:r>
+        <w:rPr>
+          <w:rFonts w:ascii="Consolas" w:eastAsia="Times New Roman" w:hAnsi="Consolas" w:cs="Courier New"/>
+          <w:color w:val="24292E"/>
+          <w:sz w:val="18"/>
+          <w:szCs w:val="18"/>
+          <w:highlight w:val="yellow"/>
+          <w:lang w:val="cs-CZ" w:eastAsia="cs-CZ"/>
+        </w:rPr>
+        <w:tab/>
+        <w:t xml:space="preserve">    </w:t>
+      </w:r>
+      <w:proofErr w:type="spellStart"/>
+      <w:r>
+        <w:rPr>
+          <w:rFonts w:ascii="Consolas" w:eastAsia="Times New Roman" w:hAnsi="Consolas" w:cs="Courier New"/>
+          <w:color w:val="24292E"/>
+          <w:sz w:val="18"/>
+          <w:szCs w:val="18"/>
+          <w:highlight w:val="yellow"/>
+          <w:lang w:val="cs-CZ" w:eastAsia="cs-CZ"/>
+        </w:rPr>
+        <w:t>emailID</w:t>
+      </w:r>
+      <w:proofErr w:type="spellEnd"/>
+      <w:r>
+        <w:rPr>
+          <w:rFonts w:ascii="Consolas" w:eastAsia="Times New Roman" w:hAnsi="Consolas" w:cs="Courier New"/>
+          <w:color w:val="24292E"/>
+          <w:sz w:val="18"/>
+          <w:szCs w:val="18"/>
+          <w:highlight w:val="yellow"/>
+          <w:lang w:val="cs-CZ" w:eastAsia="cs-CZ"/>
+        </w:rPr>
+        <w:t xml:space="preserve">      </w:t>
+      </w:r>
+      <w:proofErr w:type="spellStart"/>
+      <w:r>
+        <w:rPr>
+          <w:rFonts w:ascii="Consolas" w:eastAsia="Times New Roman" w:hAnsi="Consolas" w:cs="Courier New"/>
+          <w:color w:val="24292E"/>
+          <w:sz w:val="18"/>
+          <w:szCs w:val="18"/>
+          <w:highlight w:val="yellow"/>
+          <w:lang w:val="cs-CZ" w:eastAsia="cs-CZ"/>
+        </w:rPr>
+        <w:t>int</w:t>
+      </w:r>
+      <w:proofErr w:type="spellEnd"/>
+      <w:r>
+        <w:rPr>
+          <w:rFonts w:ascii="Consolas" w:eastAsia="Times New Roman" w:hAnsi="Consolas" w:cs="Courier New"/>
+          <w:color w:val="24292E"/>
+          <w:sz w:val="18"/>
+          <w:szCs w:val="18"/>
+          <w:highlight w:val="yellow"/>
+          <w:lang w:val="cs-CZ" w:eastAsia="cs-CZ"/>
+        </w:rPr>
+        <w:t xml:space="preserve"> </w:t>
+      </w:r>
+      <w:proofErr w:type="spellStart"/>
+      <w:r>
+        <w:rPr>
+          <w:rFonts w:ascii="Consolas" w:eastAsia="Times New Roman" w:hAnsi="Consolas" w:cs="Courier New"/>
+          <w:color w:val="24292E"/>
+          <w:sz w:val="18"/>
+          <w:szCs w:val="18"/>
+          <w:highlight w:val="yellow"/>
+          <w:lang w:val="cs-CZ" w:eastAsia="cs-CZ"/>
+        </w:rPr>
+        <w:t>auto_increment</w:t>
+      </w:r>
+      <w:proofErr w:type="spellEnd"/>
+    </w:p>
+    <w:p>
+      <w:pPr>
+        <w:shd w:val="clear" w:color="auto" w:fill="FFFFFF"/>
+        <w:tabs>
+          <w:tab w:val="left" w:pos="916"/>
+          <w:tab w:val="left" w:pos="1832"/>
+          <w:tab w:val="left" w:pos="2748"/>
+          <w:tab w:val="left" w:pos="3664"/>
+          <w:tab w:val="left" w:pos="4580"/>
+          <w:tab w:val="left" w:pos="5496"/>
+          <w:tab w:val="left" w:pos="6412"/>
+          <w:tab w:val="left" w:pos="7328"/>
+          <w:tab w:val="left" w:pos="8244"/>
+          <w:tab w:val="left" w:pos="9160"/>
+          <w:tab w:val="left" w:pos="10076"/>
+          <w:tab w:val="left" w:pos="10992"/>
+          <w:tab w:val="left" w:pos="11908"/>
+          <w:tab w:val="left" w:pos="12824"/>
+          <w:tab w:val="left" w:pos="13740"/>
+          <w:tab w:val="left" w:pos="14656"/>
+        </w:tabs>
+        <w:spacing w:after="0" w:line="240" w:lineRule="auto"/>
+        <w:rPr>
+          <w:rFonts w:ascii="Consolas" w:eastAsia="Times New Roman" w:hAnsi="Consolas" w:cs="Courier New"/>
+          <w:color w:val="24292E"/>
+          <w:sz w:val="18"/>
+          <w:szCs w:val="18"/>
+          <w:highlight w:val="yellow"/>
+          <w:lang w:val="cs-CZ" w:eastAsia="cs-CZ"/>
+        </w:rPr>
+      </w:pPr>
+      <w:r>
+        <w:rPr>
+          <w:rFonts w:ascii="Consolas" w:eastAsia="Times New Roman" w:hAnsi="Consolas" w:cs="Courier New"/>
+          <w:color w:val="24292E"/>
+          <w:sz w:val="18"/>
+          <w:szCs w:val="18"/>
+          <w:highlight w:val="yellow"/>
+          <w:lang w:val="cs-CZ" w:eastAsia="cs-CZ"/>
+        </w:rPr>
+        <w:tab/>
+      </w:r>
+      <w:r>
+        <w:rPr>
+          <w:rFonts w:ascii="Consolas" w:eastAsia="Times New Roman" w:hAnsi="Consolas" w:cs="Courier New"/>
+          <w:color w:val="24292E"/>
+          <w:sz w:val="18"/>
+          <w:szCs w:val="18"/>
+          <w:highlight w:val="yellow"/>
+          <w:lang w:val="cs-CZ" w:eastAsia="cs-CZ"/>
+        </w:rPr>
+        <w:tab/>
+      </w:r>
+      <w:r>
+        <w:rPr>
+          <w:rFonts w:ascii="Consolas" w:eastAsia="Times New Roman" w:hAnsi="Consolas" w:cs="Courier New"/>
+          <w:color w:val="24292E"/>
+          <w:sz w:val="18"/>
+          <w:szCs w:val="18"/>
+          <w:highlight w:val="yellow"/>
+          <w:lang w:val="cs-CZ" w:eastAsia="cs-CZ"/>
+        </w:rPr>
+        <w:tab/>
+      </w:r>
+      <w:r>
+        <w:rPr>
+          <w:rFonts w:ascii="Consolas" w:eastAsia="Times New Roman" w:hAnsi="Consolas" w:cs="Courier New"/>
+          <w:color w:val="24292E"/>
+          <w:sz w:val="18"/>
+          <w:szCs w:val="18"/>
+          <w:highlight w:val="yellow"/>
+          <w:lang w:val="cs-CZ" w:eastAsia="cs-CZ"/>
+        </w:rPr>
+        <w:tab/>
+      </w:r>
+      <w:proofErr w:type="spellStart"/>
+      <w:r>
+        <w:rPr>
+          <w:rFonts w:ascii="Consolas" w:eastAsia="Times New Roman" w:hAnsi="Consolas" w:cs="Courier New"/>
+          <w:color w:val="24292E"/>
+          <w:sz w:val="18"/>
+          <w:szCs w:val="18"/>
+          <w:highlight w:val="yellow"/>
+          <w:lang w:val="cs-CZ" w:eastAsia="cs-CZ"/>
+        </w:rPr>
+        <w:t>primary</w:t>
+      </w:r>
+      <w:proofErr w:type="spellEnd"/>
+      <w:r>
+        <w:rPr>
+          <w:rFonts w:ascii="Consolas" w:eastAsia="Times New Roman" w:hAnsi="Consolas" w:cs="Courier New"/>
+          <w:color w:val="24292E"/>
+          <w:sz w:val="18"/>
+          <w:szCs w:val="18"/>
+          <w:highlight w:val="yellow"/>
+          <w:lang w:val="cs-CZ" w:eastAsia="cs-CZ"/>
+        </w:rPr>
+        <w:t xml:space="preserve"> </w:t>
+      </w:r>
+      <w:proofErr w:type="spellStart"/>
+      <w:r>
+        <w:rPr>
+          <w:rFonts w:ascii="Consolas" w:eastAsia="Times New Roman" w:hAnsi="Consolas" w:cs="Courier New"/>
+          <w:color w:val="24292E"/>
+          <w:sz w:val="18"/>
+          <w:szCs w:val="18"/>
+          <w:highlight w:val="yellow"/>
+          <w:lang w:val="cs-CZ" w:eastAsia="cs-CZ"/>
+        </w:rPr>
+        <w:t>key</w:t>
+      </w:r>
+      <w:proofErr w:type="spellEnd"/>
+      <w:r>
+        <w:rPr>
+          <w:rFonts w:ascii="Consolas" w:eastAsia="Times New Roman" w:hAnsi="Consolas" w:cs="Courier New"/>
+          <w:color w:val="24292E"/>
+          <w:sz w:val="18"/>
+          <w:szCs w:val="18"/>
+          <w:highlight w:val="yellow"/>
+          <w:lang w:val="cs-CZ" w:eastAsia="cs-CZ"/>
+        </w:rPr>
+        <w:t>,</w:t>
+      </w:r>
+    </w:p>
+    <w:p>
+      <w:pPr>
+        <w:shd w:val="clear" w:color="auto" w:fill="FFFFFF"/>
+        <w:tabs>
+          <w:tab w:val="left" w:pos="916"/>
+          <w:tab w:val="left" w:pos="1832"/>
+          <w:tab w:val="left" w:pos="2748"/>
+          <w:tab w:val="left" w:pos="3664"/>
+          <w:tab w:val="left" w:pos="4580"/>
+          <w:tab w:val="left" w:pos="5496"/>
+          <w:tab w:val="left" w:pos="6412"/>
+          <w:tab w:val="left" w:pos="7328"/>
+          <w:tab w:val="left" w:pos="8244"/>
+          <w:tab w:val="left" w:pos="9160"/>
+          <w:tab w:val="left" w:pos="10076"/>
+          <w:tab w:val="left" w:pos="10992"/>
+          <w:tab w:val="left" w:pos="11908"/>
+          <w:tab w:val="left" w:pos="12824"/>
+          <w:tab w:val="left" w:pos="13740"/>
+          <w:tab w:val="left" w:pos="14656"/>
+        </w:tabs>
+        <w:spacing w:after="0" w:line="240" w:lineRule="auto"/>
+        <w:rPr>
+          <w:rFonts w:ascii="Consolas" w:eastAsia="Times New Roman" w:hAnsi="Consolas" w:cs="Courier New"/>
+          <w:color w:val="24292E"/>
+          <w:sz w:val="18"/>
+          <w:szCs w:val="18"/>
+          <w:highlight w:val="yellow"/>
+          <w:lang w:val="cs-CZ" w:eastAsia="cs-CZ"/>
+        </w:rPr>
+      </w:pPr>
+      <w:r>
+        <w:rPr>
+          <w:rFonts w:ascii="Consolas" w:eastAsia="Times New Roman" w:hAnsi="Consolas" w:cs="Courier New"/>
+          <w:color w:val="24292E"/>
+          <w:sz w:val="18"/>
+          <w:szCs w:val="18"/>
+          <w:highlight w:val="yellow"/>
+          <w:lang w:val="cs-CZ" w:eastAsia="cs-CZ"/>
+        </w:rPr>
+        <w:tab/>
+      </w:r>
+      <w:r>
+        <w:rPr>
+          <w:rFonts w:ascii="Consolas" w:eastAsia="Times New Roman" w:hAnsi="Consolas" w:cs="Courier New"/>
+          <w:color w:val="24292E"/>
+          <w:sz w:val="18"/>
+          <w:szCs w:val="18"/>
+          <w:highlight w:val="yellow"/>
+          <w:lang w:val="cs-CZ" w:eastAsia="cs-CZ"/>
+        </w:rPr>
+        <w:tab/>
+      </w:r>
+      <w:r>
+        <w:rPr>
+          <w:rFonts w:ascii="Consolas" w:eastAsia="Times New Roman" w:hAnsi="Consolas" w:cs="Courier New"/>
+          <w:color w:val="24292E"/>
+          <w:sz w:val="18"/>
+          <w:szCs w:val="18"/>
+          <w:highlight w:val="yellow"/>
+          <w:lang w:val="cs-CZ" w:eastAsia="cs-CZ"/>
+        </w:rPr>
+        <w:tab/>
+        <w:t xml:space="preserve">    </w:t>
+      </w:r>
+      <w:proofErr w:type="spellStart"/>
+      <w:r>
+        <w:rPr>
+          <w:rFonts w:ascii="Consolas" w:eastAsia="Times New Roman" w:hAnsi="Consolas" w:cs="Courier New"/>
+          <w:color w:val="24292E"/>
+          <w:sz w:val="18"/>
+          <w:szCs w:val="18"/>
+          <w:highlight w:val="yellow"/>
+          <w:lang w:val="cs-CZ" w:eastAsia="cs-CZ"/>
+        </w:rPr>
+        <w:t>receiverMail</w:t>
+      </w:r>
+      <w:proofErr w:type="spellEnd"/>
+      <w:r>
+        <w:rPr>
+          <w:rFonts w:ascii="Consolas" w:eastAsia="Times New Roman" w:hAnsi="Consolas" w:cs="Courier New"/>
+          <w:color w:val="24292E"/>
+          <w:sz w:val="18"/>
+          <w:szCs w:val="18"/>
+          <w:highlight w:val="yellow"/>
+          <w:lang w:val="cs-CZ" w:eastAsia="cs-CZ"/>
+        </w:rPr>
+        <w:t xml:space="preserve"> text not </w:t>
+      </w:r>
+      <w:proofErr w:type="spellStart"/>
+      <w:r>
+        <w:rPr>
+          <w:rFonts w:ascii="Consolas" w:eastAsia="Times New Roman" w:hAnsi="Consolas" w:cs="Courier New"/>
+          <w:color w:val="24292E"/>
+          <w:sz w:val="18"/>
+          <w:szCs w:val="18"/>
+          <w:highlight w:val="yellow"/>
+          <w:lang w:val="cs-CZ" w:eastAsia="cs-CZ"/>
+        </w:rPr>
+        <w:t>null</w:t>
+      </w:r>
+      <w:proofErr w:type="spellEnd"/>
+      <w:r>
+        <w:rPr>
+          <w:rFonts w:ascii="Consolas" w:eastAsia="Times New Roman" w:hAnsi="Consolas" w:cs="Courier New"/>
+          <w:color w:val="24292E"/>
+          <w:sz w:val="18"/>
+          <w:szCs w:val="18"/>
+          <w:highlight w:val="yellow"/>
+          <w:lang w:val="cs-CZ" w:eastAsia="cs-CZ"/>
+        </w:rPr>
+        <w:t>,</w:t>
+      </w:r>
+    </w:p>
+    <w:p>
+      <w:pPr>
+        <w:shd w:val="clear" w:color="auto" w:fill="FFFFFF"/>
+        <w:tabs>
+          <w:tab w:val="left" w:pos="916"/>
+          <w:tab w:val="left" w:pos="1832"/>
+          <w:tab w:val="left" w:pos="2748"/>
+          <w:tab w:val="left" w:pos="3664"/>
+          <w:tab w:val="left" w:pos="4580"/>
+          <w:tab w:val="left" w:pos="5496"/>
+          <w:tab w:val="left" w:pos="6412"/>
+          <w:tab w:val="left" w:pos="7328"/>
+          <w:tab w:val="left" w:pos="8244"/>
+          <w:tab w:val="left" w:pos="9160"/>
+          <w:tab w:val="left" w:pos="10076"/>
+          <w:tab w:val="left" w:pos="10992"/>
+          <w:tab w:val="left" w:pos="11908"/>
+          <w:tab w:val="left" w:pos="12824"/>
+          <w:tab w:val="left" w:pos="13740"/>
+          <w:tab w:val="left" w:pos="14656"/>
+        </w:tabs>
+        <w:spacing w:after="0" w:line="240" w:lineRule="auto"/>
+        <w:rPr>
+          <w:rFonts w:ascii="Consolas" w:eastAsia="Times New Roman" w:hAnsi="Consolas" w:cs="Courier New"/>
+          <w:color w:val="24292E"/>
+          <w:sz w:val="18"/>
+          <w:szCs w:val="18"/>
+          <w:highlight w:val="yellow"/>
+          <w:lang w:val="cs-CZ" w:eastAsia="cs-CZ"/>
+        </w:rPr>
+      </w:pPr>
+      <w:r>
+        <w:rPr>
+          <w:rFonts w:ascii="Consolas" w:eastAsia="Times New Roman" w:hAnsi="Consolas" w:cs="Courier New"/>
+          <w:color w:val="24292E"/>
+          <w:sz w:val="18"/>
+          <w:szCs w:val="18"/>
+          <w:highlight w:val="yellow"/>
+          <w:lang w:val="cs-CZ" w:eastAsia="cs-CZ"/>
+        </w:rPr>
+        <w:tab/>
+      </w:r>
+      <w:r>
+        <w:rPr>
+          <w:rFonts w:ascii="Consolas" w:eastAsia="Times New Roman" w:hAnsi="Consolas" w:cs="Courier New"/>
+          <w:color w:val="24292E"/>
+          <w:sz w:val="18"/>
+          <w:szCs w:val="18"/>
+          <w:highlight w:val="yellow"/>
+          <w:lang w:val="cs-CZ" w:eastAsia="cs-CZ"/>
+        </w:rPr>
+        <w:tab/>
+      </w:r>
+      <w:r>
+        <w:rPr>
+          <w:rFonts w:ascii="Consolas" w:eastAsia="Times New Roman" w:hAnsi="Consolas" w:cs="Courier New"/>
+          <w:color w:val="24292E"/>
+          <w:sz w:val="18"/>
+          <w:szCs w:val="18"/>
+          <w:highlight w:val="yellow"/>
+          <w:lang w:val="cs-CZ" w:eastAsia="cs-CZ"/>
+        </w:rPr>
+        <w:tab/>
+        <w:t xml:space="preserve">    </w:t>
+      </w:r>
+      <w:proofErr w:type="spellStart"/>
+      <w:r>
+        <w:rPr>
+          <w:rFonts w:ascii="Consolas" w:eastAsia="Times New Roman" w:hAnsi="Consolas" w:cs="Courier New"/>
+          <w:color w:val="24292E"/>
+          <w:sz w:val="18"/>
+          <w:szCs w:val="18"/>
+          <w:highlight w:val="yellow"/>
+          <w:lang w:val="cs-CZ" w:eastAsia="cs-CZ"/>
+        </w:rPr>
+        <w:t>senderMail</w:t>
+      </w:r>
+      <w:proofErr w:type="spellEnd"/>
+      <w:r>
+        <w:rPr>
+          <w:rFonts w:ascii="Consolas" w:eastAsia="Times New Roman" w:hAnsi="Consolas" w:cs="Courier New"/>
+          <w:color w:val="24292E"/>
+          <w:sz w:val="18"/>
+          <w:szCs w:val="18"/>
+          <w:highlight w:val="yellow"/>
+          <w:lang w:val="cs-CZ" w:eastAsia="cs-CZ"/>
+        </w:rPr>
+        <w:t xml:space="preserve">   text not </w:t>
+      </w:r>
+      <w:proofErr w:type="spellStart"/>
+      <w:r>
+        <w:rPr>
+          <w:rFonts w:ascii="Consolas" w:eastAsia="Times New Roman" w:hAnsi="Consolas" w:cs="Courier New"/>
+          <w:color w:val="24292E"/>
+          <w:sz w:val="18"/>
+          <w:szCs w:val="18"/>
+          <w:highlight w:val="yellow"/>
+          <w:lang w:val="cs-CZ" w:eastAsia="cs-CZ"/>
+        </w:rPr>
+        <w:t>null</w:t>
+      </w:r>
+      <w:proofErr w:type="spellEnd"/>
+      <w:r>
+        <w:rPr>
+          <w:rFonts w:ascii="Consolas" w:eastAsia="Times New Roman" w:hAnsi="Consolas" w:cs="Courier New"/>
+          <w:color w:val="24292E"/>
+          <w:sz w:val="18"/>
+          <w:szCs w:val="18"/>
+          <w:highlight w:val="yellow"/>
+          <w:lang w:val="cs-CZ" w:eastAsia="cs-CZ"/>
+        </w:rPr>
+        <w:t>,</w:t>
+      </w:r>
+    </w:p>
+    <w:p>
+      <w:pPr>
+        <w:shd w:val="clear" w:color="auto" w:fill="FFFFFF"/>
+        <w:tabs>
+          <w:tab w:val="left" w:pos="916"/>
+          <w:tab w:val="left" w:pos="1832"/>
+          <w:tab w:val="left" w:pos="2748"/>
+          <w:tab w:val="left" w:pos="3664"/>
+          <w:tab w:val="left" w:pos="4580"/>
+          <w:tab w:val="left" w:pos="5496"/>
+          <w:tab w:val="left" w:pos="6412"/>
+          <w:tab w:val="left" w:pos="7328"/>
+          <w:tab w:val="left" w:pos="8244"/>
+          <w:tab w:val="left" w:pos="9160"/>
+          <w:tab w:val="left" w:pos="10076"/>
+          <w:tab w:val="left" w:pos="10992"/>
+          <w:tab w:val="left" w:pos="11908"/>
+          <w:tab w:val="left" w:pos="12824"/>
+          <w:tab w:val="left" w:pos="13740"/>
+          <w:tab w:val="left" w:pos="14656"/>
+        </w:tabs>
+        <w:spacing w:after="0" w:line="240" w:lineRule="auto"/>
+        <w:rPr>
+          <w:rFonts w:ascii="Consolas" w:eastAsia="Times New Roman" w:hAnsi="Consolas" w:cs="Courier New"/>
+          <w:color w:val="24292E"/>
+          <w:sz w:val="18"/>
+          <w:szCs w:val="18"/>
+          <w:highlight w:val="yellow"/>
+          <w:lang w:val="cs-CZ" w:eastAsia="cs-CZ"/>
+        </w:rPr>
+      </w:pPr>
+      <w:r>
+        <w:rPr>
+          <w:rFonts w:ascii="Consolas" w:eastAsia="Times New Roman" w:hAnsi="Consolas" w:cs="Courier New"/>
+          <w:color w:val="24292E"/>
+          <w:sz w:val="18"/>
+          <w:szCs w:val="18"/>
+          <w:highlight w:val="yellow"/>
+          <w:lang w:val="cs-CZ" w:eastAsia="cs-CZ"/>
+        </w:rPr>
+        <w:tab/>
+      </w:r>
+      <w:r>
+        <w:rPr>
+          <w:rFonts w:ascii="Consolas" w:eastAsia="Times New Roman" w:hAnsi="Consolas" w:cs="Courier New"/>
+          <w:color w:val="24292E"/>
+          <w:sz w:val="18"/>
+          <w:szCs w:val="18"/>
+          <w:highlight w:val="yellow"/>
+          <w:lang w:val="cs-CZ" w:eastAsia="cs-CZ"/>
+        </w:rPr>
+        <w:tab/>
+      </w:r>
+      <w:r>
+        <w:rPr>
+          <w:rFonts w:ascii="Consolas" w:eastAsia="Times New Roman" w:hAnsi="Consolas" w:cs="Courier New"/>
+          <w:color w:val="24292E"/>
+          <w:sz w:val="18"/>
+          <w:szCs w:val="18"/>
+          <w:highlight w:val="yellow"/>
+          <w:lang w:val="cs-CZ" w:eastAsia="cs-CZ"/>
+        </w:rPr>
+        <w:tab/>
+        <w:t xml:space="preserve">    </w:t>
+      </w:r>
+      <w:proofErr w:type="spellStart"/>
+      <w:r>
+        <w:rPr>
+          <w:rFonts w:ascii="Consolas" w:eastAsia="Times New Roman" w:hAnsi="Consolas" w:cs="Courier New"/>
+          <w:color w:val="24292E"/>
+          <w:sz w:val="18"/>
+          <w:szCs w:val="18"/>
+          <w:highlight w:val="yellow"/>
+          <w:lang w:val="cs-CZ" w:eastAsia="cs-CZ"/>
+        </w:rPr>
+        <w:t>htmlBody</w:t>
+      </w:r>
+      <w:proofErr w:type="spellEnd"/>
+      <w:r>
+        <w:rPr>
+          <w:rFonts w:ascii="Consolas" w:eastAsia="Times New Roman" w:hAnsi="Consolas" w:cs="Courier New"/>
+          <w:color w:val="24292E"/>
+          <w:sz w:val="18"/>
+          <w:szCs w:val="18"/>
+          <w:highlight w:val="yellow"/>
+          <w:lang w:val="cs-CZ" w:eastAsia="cs-CZ"/>
+        </w:rPr>
+        <w:t xml:space="preserve">     text </w:t>
+      </w:r>
+      <w:proofErr w:type="spellStart"/>
+      <w:r>
+        <w:rPr>
+          <w:rFonts w:ascii="Consolas" w:eastAsia="Times New Roman" w:hAnsi="Consolas" w:cs="Courier New"/>
+          <w:color w:val="24292E"/>
+          <w:sz w:val="18"/>
+          <w:szCs w:val="18"/>
+          <w:highlight w:val="yellow"/>
+          <w:lang w:val="cs-CZ" w:eastAsia="cs-CZ"/>
+        </w:rPr>
+        <w:t>null</w:t>
+      </w:r>
+      <w:proofErr w:type="spellEnd"/>
+      <w:r>
+        <w:rPr>
+          <w:rFonts w:ascii="Consolas" w:eastAsia="Times New Roman" w:hAnsi="Consolas" w:cs="Courier New"/>
+          <w:color w:val="24292E"/>
+          <w:sz w:val="18"/>
+          <w:szCs w:val="18"/>
+          <w:highlight w:val="yellow"/>
+          <w:lang w:val="cs-CZ" w:eastAsia="cs-CZ"/>
+        </w:rPr>
+        <w:t>,</w:t>
+      </w:r>
+    </w:p>
+    <w:p>
+      <w:pPr>
+        <w:shd w:val="clear" w:color="auto" w:fill="FFFFFF"/>
+        <w:tabs>
+          <w:tab w:val="left" w:pos="916"/>
+          <w:tab w:val="left" w:pos="1832"/>
+          <w:tab w:val="left" w:pos="2748"/>
+          <w:tab w:val="left" w:pos="3664"/>
+          <w:tab w:val="left" w:pos="4580"/>
+          <w:tab w:val="left" w:pos="5496"/>
+          <w:tab w:val="left" w:pos="6412"/>
+          <w:tab w:val="left" w:pos="7328"/>
+          <w:tab w:val="left" w:pos="8244"/>
+          <w:tab w:val="left" w:pos="9160"/>
+          <w:tab w:val="left" w:pos="10076"/>
+          <w:tab w:val="left" w:pos="10992"/>
+          <w:tab w:val="left" w:pos="11908"/>
+          <w:tab w:val="left" w:pos="12824"/>
+          <w:tab w:val="left" w:pos="13740"/>
+          <w:tab w:val="left" w:pos="14656"/>
+        </w:tabs>
+        <w:spacing w:after="0" w:line="240" w:lineRule="auto"/>
+        <w:rPr>
+          <w:rFonts w:ascii="Consolas" w:eastAsia="Times New Roman" w:hAnsi="Consolas" w:cs="Courier New"/>
+          <w:color w:val="24292E"/>
+          <w:sz w:val="18"/>
+          <w:szCs w:val="18"/>
+          <w:highlight w:val="yellow"/>
+          <w:lang w:val="cs-CZ" w:eastAsia="cs-CZ"/>
+        </w:rPr>
+      </w:pPr>
+      <w:r>
+        <w:rPr>
+          <w:rFonts w:ascii="Consolas" w:eastAsia="Times New Roman" w:hAnsi="Consolas" w:cs="Courier New"/>
+          <w:color w:val="24292E"/>
+          <w:sz w:val="18"/>
+          <w:szCs w:val="18"/>
+          <w:highlight w:val="yellow"/>
+          <w:lang w:val="cs-CZ" w:eastAsia="cs-CZ"/>
+        </w:rPr>
+        <w:tab/>
+      </w:r>
+      <w:r>
+        <w:rPr>
+          <w:rFonts w:ascii="Consolas" w:eastAsia="Times New Roman" w:hAnsi="Consolas" w:cs="Courier New"/>
+          <w:color w:val="24292E"/>
+          <w:sz w:val="18"/>
+          <w:szCs w:val="18"/>
+          <w:highlight w:val="yellow"/>
+          <w:lang w:val="cs-CZ" w:eastAsia="cs-CZ"/>
+        </w:rPr>
+        <w:tab/>
+      </w:r>
+      <w:r>
+        <w:rPr>
+          <w:rFonts w:ascii="Consolas" w:eastAsia="Times New Roman" w:hAnsi="Consolas" w:cs="Courier New"/>
+          <w:color w:val="24292E"/>
+          <w:sz w:val="18"/>
+          <w:szCs w:val="18"/>
+          <w:highlight w:val="yellow"/>
+          <w:lang w:val="cs-CZ" w:eastAsia="cs-CZ"/>
+        </w:rPr>
+        <w:tab/>
+        <w:t xml:space="preserve">    </w:t>
+      </w:r>
+      <w:proofErr w:type="spellStart"/>
+      <w:r>
+        <w:rPr>
+          <w:rFonts w:ascii="Consolas" w:eastAsia="Times New Roman" w:hAnsi="Consolas" w:cs="Courier New"/>
+          <w:color w:val="24292E"/>
+          <w:sz w:val="18"/>
+          <w:szCs w:val="18"/>
+          <w:highlight w:val="yellow"/>
+          <w:lang w:val="cs-CZ" w:eastAsia="cs-CZ"/>
+        </w:rPr>
+        <w:t>mailBody</w:t>
+      </w:r>
+      <w:proofErr w:type="spellEnd"/>
+      <w:r>
+        <w:rPr>
+          <w:rFonts w:ascii="Consolas" w:eastAsia="Times New Roman" w:hAnsi="Consolas" w:cs="Courier New"/>
+          <w:color w:val="24292E"/>
+          <w:sz w:val="18"/>
+          <w:szCs w:val="18"/>
+          <w:highlight w:val="yellow"/>
+          <w:lang w:val="cs-CZ" w:eastAsia="cs-CZ"/>
+        </w:rPr>
+        <w:t xml:space="preserve">     </w:t>
+      </w:r>
+      <w:proofErr w:type="gramStart"/>
+      <w:r>
+        <w:rPr>
+          <w:rFonts w:ascii="Consolas" w:eastAsia="Times New Roman" w:hAnsi="Consolas" w:cs="Courier New"/>
+          <w:color w:val="24292E"/>
+          <w:sz w:val="18"/>
+          <w:szCs w:val="18"/>
+          <w:highlight w:val="yellow"/>
+          <w:lang w:val="cs-CZ" w:eastAsia="cs-CZ"/>
+        </w:rPr>
+        <w:t xml:space="preserve">text  </w:t>
+      </w:r>
+      <w:proofErr w:type="spellStart"/>
+      <w:r>
+        <w:rPr>
+          <w:rFonts w:ascii="Consolas" w:eastAsia="Times New Roman" w:hAnsi="Consolas" w:cs="Courier New"/>
+          <w:color w:val="24292E"/>
+          <w:sz w:val="18"/>
+          <w:szCs w:val="18"/>
+          <w:highlight w:val="yellow"/>
+          <w:lang w:val="cs-CZ" w:eastAsia="cs-CZ"/>
+        </w:rPr>
+        <w:t>null</w:t>
+      </w:r>
+      <w:proofErr w:type="spellEnd"/>
+      <w:proofErr w:type="gramEnd"/>
+      <w:r>
+        <w:rPr>
+          <w:rFonts w:ascii="Consolas" w:eastAsia="Times New Roman" w:hAnsi="Consolas" w:cs="Courier New"/>
+          <w:color w:val="24292E"/>
+          <w:sz w:val="18"/>
+          <w:szCs w:val="18"/>
+          <w:highlight w:val="yellow"/>
+          <w:lang w:val="cs-CZ" w:eastAsia="cs-CZ"/>
+        </w:rPr>
+        <w:t>,</w:t>
+      </w:r>
+    </w:p>
+    <w:p>
+      <w:pPr>
+        <w:shd w:val="clear" w:color="auto" w:fill="FFFFFF"/>
+        <w:tabs>
+          <w:tab w:val="left" w:pos="916"/>
+          <w:tab w:val="left" w:pos="1832"/>
+          <w:tab w:val="left" w:pos="2748"/>
+          <w:tab w:val="left" w:pos="3664"/>
+          <w:tab w:val="left" w:pos="4580"/>
+          <w:tab w:val="left" w:pos="5496"/>
+          <w:tab w:val="left" w:pos="6412"/>
+          <w:tab w:val="left" w:pos="7328"/>
+          <w:tab w:val="left" w:pos="8244"/>
+          <w:tab w:val="left" w:pos="9160"/>
+          <w:tab w:val="left" w:pos="10076"/>
+          <w:tab w:val="left" w:pos="10992"/>
+          <w:tab w:val="left" w:pos="11908"/>
+          <w:tab w:val="left" w:pos="12824"/>
+          <w:tab w:val="left" w:pos="13740"/>
+          <w:tab w:val="left" w:pos="14656"/>
+        </w:tabs>
+        <w:spacing w:after="0" w:line="240" w:lineRule="auto"/>
+        <w:rPr>
+          <w:rFonts w:ascii="Consolas" w:eastAsia="Times New Roman" w:hAnsi="Consolas" w:cs="Courier New"/>
+          <w:color w:val="24292E"/>
+          <w:sz w:val="18"/>
+          <w:szCs w:val="18"/>
+          <w:highlight w:val="yellow"/>
+          <w:lang w:val="cs-CZ" w:eastAsia="cs-CZ"/>
+        </w:rPr>
+      </w:pPr>
+      <w:r>
+        <w:rPr>
+          <w:rFonts w:ascii="Consolas" w:eastAsia="Times New Roman" w:hAnsi="Consolas" w:cs="Courier New"/>
+          <w:color w:val="24292E"/>
+          <w:sz w:val="18"/>
+          <w:szCs w:val="18"/>
+          <w:highlight w:val="yellow"/>
+          <w:lang w:val="cs-CZ" w:eastAsia="cs-CZ"/>
+        </w:rPr>
+        <w:tab/>
+      </w:r>
+      <w:r>
+        <w:rPr>
+          <w:rFonts w:ascii="Consolas" w:eastAsia="Times New Roman" w:hAnsi="Consolas" w:cs="Courier New"/>
+          <w:color w:val="24292E"/>
+          <w:sz w:val="18"/>
+          <w:szCs w:val="18"/>
+          <w:highlight w:val="yellow"/>
+          <w:lang w:val="cs-CZ" w:eastAsia="cs-CZ"/>
+        </w:rPr>
+        <w:tab/>
+      </w:r>
+      <w:r>
+        <w:rPr>
+          <w:rFonts w:ascii="Consolas" w:eastAsia="Times New Roman" w:hAnsi="Consolas" w:cs="Courier New"/>
+          <w:color w:val="24292E"/>
+          <w:sz w:val="18"/>
+          <w:szCs w:val="18"/>
+          <w:highlight w:val="yellow"/>
+          <w:lang w:val="cs-CZ" w:eastAsia="cs-CZ"/>
+        </w:rPr>
+        <w:tab/>
+        <w:t xml:space="preserve">    </w:t>
+      </w:r>
+      <w:proofErr w:type="spellStart"/>
+      <w:r>
+        <w:rPr>
+          <w:rFonts w:ascii="Consolas" w:eastAsia="Times New Roman" w:hAnsi="Consolas" w:cs="Courier New"/>
+          <w:color w:val="24292E"/>
+          <w:sz w:val="18"/>
+          <w:szCs w:val="18"/>
+          <w:highlight w:val="yellow"/>
+          <w:lang w:val="cs-CZ" w:eastAsia="cs-CZ"/>
+        </w:rPr>
+        <w:t>subject</w:t>
+      </w:r>
+      <w:proofErr w:type="spellEnd"/>
+      <w:r>
+        <w:rPr>
+          <w:rFonts w:ascii="Consolas" w:eastAsia="Times New Roman" w:hAnsi="Consolas" w:cs="Courier New"/>
+          <w:color w:val="24292E"/>
+          <w:sz w:val="18"/>
+          <w:szCs w:val="18"/>
+          <w:highlight w:val="yellow"/>
+          <w:lang w:val="cs-CZ" w:eastAsia="cs-CZ"/>
+        </w:rPr>
+        <w:t xml:space="preserve">      text </w:t>
+      </w:r>
+      <w:proofErr w:type="spellStart"/>
+      <w:r>
+        <w:rPr>
+          <w:rFonts w:ascii="Consolas" w:eastAsia="Times New Roman" w:hAnsi="Consolas" w:cs="Courier New"/>
+          <w:color w:val="24292E"/>
+          <w:sz w:val="18"/>
+          <w:szCs w:val="18"/>
+          <w:highlight w:val="yellow"/>
+          <w:lang w:val="cs-CZ" w:eastAsia="cs-CZ"/>
+        </w:rPr>
+        <w:t>null</w:t>
+      </w:r>
+      <w:proofErr w:type="spellEnd"/>
+    </w:p>
+    <w:p>
+      <w:pPr>
+        <w:shd w:val="clear" w:color="auto" w:fill="FFFFFF"/>
+        <w:tabs>
+          <w:tab w:val="left" w:pos="916"/>
+          <w:tab w:val="left" w:pos="1832"/>
+          <w:tab w:val="left" w:pos="2748"/>
+          <w:tab w:val="left" w:pos="3664"/>
+          <w:tab w:val="left" w:pos="4580"/>
+          <w:tab w:val="left" w:pos="5496"/>
+          <w:tab w:val="left" w:pos="6412"/>
+          <w:tab w:val="left" w:pos="7328"/>
+          <w:tab w:val="left" w:pos="8244"/>
+          <w:tab w:val="left" w:pos="9160"/>
+          <w:tab w:val="left" w:pos="10076"/>
+          <w:tab w:val="left" w:pos="10992"/>
+          <w:tab w:val="left" w:pos="11908"/>
+          <w:tab w:val="left" w:pos="12824"/>
+          <w:tab w:val="left" w:pos="13740"/>
+          <w:tab w:val="left" w:pos="14656"/>
+        </w:tabs>
+        <w:spacing w:after="0" w:line="240" w:lineRule="auto"/>
+        <w:rPr>
+          <w:rFonts w:ascii="Consolas" w:eastAsia="Times New Roman" w:hAnsi="Consolas" w:cs="Courier New"/>
+          <w:color w:val="24292E"/>
+          <w:sz w:val="18"/>
+          <w:szCs w:val="18"/>
+          <w:highlight w:val="yellow"/>
+          <w:lang w:val="cs-CZ" w:eastAsia="cs-CZ"/>
+        </w:rPr>
+      </w:pPr>
+      <w:r>
+        <w:rPr>
+          <w:rFonts w:ascii="Consolas" w:eastAsia="Times New Roman" w:hAnsi="Consolas" w:cs="Courier New"/>
+          <w:color w:val="24292E"/>
+          <w:sz w:val="18"/>
+          <w:szCs w:val="18"/>
+          <w:highlight w:val="yellow"/>
+          <w:lang w:val="cs-CZ" w:eastAsia="cs-CZ"/>
+        </w:rPr>
+        <w:tab/>
+      </w:r>
+      <w:r>
+        <w:rPr>
+          <w:rFonts w:ascii="Consolas" w:eastAsia="Times New Roman" w:hAnsi="Consolas" w:cs="Courier New"/>
+          <w:color w:val="24292E"/>
+          <w:sz w:val="18"/>
+          <w:szCs w:val="18"/>
+          <w:highlight w:val="yellow"/>
+          <w:lang w:val="cs-CZ" w:eastAsia="cs-CZ"/>
+        </w:rPr>
+        <w:tab/>
+      </w:r>
+      <w:r>
+        <w:rPr>
+          <w:rFonts w:ascii="Consolas" w:eastAsia="Times New Roman" w:hAnsi="Consolas" w:cs="Courier New"/>
+          <w:color w:val="24292E"/>
+          <w:sz w:val="18"/>
+          <w:szCs w:val="18"/>
+          <w:highlight w:val="yellow"/>
+          <w:lang w:val="cs-CZ" w:eastAsia="cs-CZ"/>
+        </w:rPr>
+        <w:tab/>
+        <w:t>);</w:t>
+      </w:r>
+      <w:r>
+        <w:rPr>
+          <w:rFonts w:ascii="Consolas" w:eastAsia="Times New Roman" w:hAnsi="Consolas" w:cs="Courier New"/>
+          <w:color w:val="24292E"/>
+          <w:sz w:val="18"/>
+          <w:szCs w:val="18"/>
+          <w:highlight w:val="yellow"/>
+          <w:lang w:val="cs-CZ" w:eastAsia="cs-CZ"/>
+        </w:rPr>
+        <w:t xml:space="preserve"> </w:t>
+      </w:r>
+    </w:p>
+    <w:p>
+      <w:pPr>
+        <w:shd w:val="clear" w:color="auto" w:fill="FFFFFF"/>
+        <w:tabs>
+          <w:tab w:val="left" w:pos="916"/>
+          <w:tab w:val="left" w:pos="1832"/>
+          <w:tab w:val="left" w:pos="2748"/>
+          <w:tab w:val="left" w:pos="3664"/>
+          <w:tab w:val="left" w:pos="4580"/>
+          <w:tab w:val="left" w:pos="5496"/>
+          <w:tab w:val="left" w:pos="6412"/>
+          <w:tab w:val="left" w:pos="7328"/>
+          <w:tab w:val="left" w:pos="8244"/>
+          <w:tab w:val="left" w:pos="9160"/>
+          <w:tab w:val="left" w:pos="10076"/>
+          <w:tab w:val="left" w:pos="10992"/>
+          <w:tab w:val="left" w:pos="11908"/>
+          <w:tab w:val="left" w:pos="12824"/>
+          <w:tab w:val="left" w:pos="13740"/>
+          <w:tab w:val="left" w:pos="14656"/>
+        </w:tabs>
+        <w:spacing w:after="0" w:line="240" w:lineRule="auto"/>
+        <w:rPr>
+          <w:rFonts w:ascii="Consolas" w:eastAsia="Times New Roman" w:hAnsi="Consolas" w:cs="Courier New"/>
+          <w:color w:val="24292E"/>
+          <w:sz w:val="18"/>
+          <w:szCs w:val="18"/>
+          <w:lang w:val="cs-CZ" w:eastAsia="cs-CZ"/>
+        </w:rPr>
+      </w:pPr>
+      <w:r>
+        <w:rPr>
+          <w:b/>
           <w:noProof/>
-          <w:sz w:val="24"/>
-          <w:szCs w:val="24"/>
-        </w:rPr>
-        <w:t xml:space="preserve">. Find the </w:t>
-      </w:r>
-      <w:r>
-        <w:rPr>
-          <w:noProof/>
-          <w:sz w:val="24"/>
-          <w:szCs w:val="24"/>
-        </w:rPr>
-        <w:t>array</w:t>
-      </w:r>
-      <w:r>
-        <w:rPr>
-          <w:noProof/>
-          <w:sz w:val="24"/>
-          <w:szCs w:val="24"/>
-        </w:rPr>
-        <w:t xml:space="preserve"> of plugins in the source code and add the name of ours, undoEmail, to it.</w:t>
-      </w:r>
-    </w:p>
-    <w:p>
-      <w:pPr>
-        <w:rPr>
-          <w:sz w:val="24"/>
-          <w:szCs w:val="24"/>
-        </w:rPr>
-      </w:pPr>
-    </w:p>
-    <w:p>
-      <w:pPr>
-        <w:rPr>
-          <w:sz w:val="24"/>
-          <w:szCs w:val="24"/>
-        </w:rPr>
-      </w:pPr>
-    </w:p>
-    <w:p>
-      <w:pPr>
-        <w:rPr>
-          <w:sz w:val="24"/>
-          <w:szCs w:val="24"/>
-        </w:rPr>
-      </w:pPr>
-    </w:p>
-    <w:p>
-      <w:pPr>
-        <w:rPr>
-          <w:sz w:val="24"/>
-          <w:szCs w:val="24"/>
-        </w:rPr>
-      </w:pPr>
-    </w:p>
-    <w:p>
-      <w:pPr>
-        <w:rPr>
-          <w:sz w:val="24"/>
-          <w:szCs w:val="24"/>
-        </w:rPr>
-      </w:pPr>
-    </w:p>
-    <w:p>
-      <w:pPr>
-        <w:rPr>
-          <w:sz w:val="24"/>
-          <w:szCs w:val="24"/>
-        </w:rPr>
-      </w:pPr>
-    </w:p>
-    <w:p>
-      <w:pPr>
-        <w:rPr>
-          <w:sz w:val="24"/>
-          <w:szCs w:val="24"/>
-        </w:rPr>
-      </w:pPr>
-    </w:p>
-    <w:p>
-      <w:pPr>
-        <w:rPr>
-          <w:sz w:val="24"/>
-          <w:szCs w:val="24"/>
-        </w:rPr>
-      </w:pPr>
-    </w:p>
-    <w:p>
-      <w:pPr>
-        <w:rPr>
-          <w:sz w:val="24"/>
-          <w:szCs w:val="24"/>
-        </w:rPr>
-      </w:pPr>
-    </w:p>
-    <w:p>
-      <w:pPr>
-        <w:rPr>
-          <w:sz w:val="24"/>
-          <w:szCs w:val="24"/>
-        </w:rPr>
-      </w:pPr>
-      <w:r>
-        <w:rPr>
-          <w:noProof/>
-          <w:sz w:val="24"/>
-          <w:szCs w:val="24"/>
+          <w:color w:val="FF0000"/>
+          <w:sz w:val="44"/>
+          <w:szCs w:val="44"/>
+          <w:highlight w:val="yellow"/>
         </w:rPr>
         <w:drawing>
-          <wp:anchor distT="0" distB="0" distL="114300" distR="114300" simplePos="0" relativeHeight="251661312" behindDoc="0" locked="0" layoutInCell="1" allowOverlap="1" wp14:anchorId="7B64394B" wp14:editId="59C17DE6">
+          <wp:anchor distT="0" distB="0" distL="114300" distR="114300" simplePos="0" relativeHeight="251661312" behindDoc="0" locked="0" layoutInCell="1" allowOverlap="1" wp14:anchorId="7B64394B" wp14:editId="4BDD81E0">
             <wp:simplePos x="0" y="0"/>
             <wp:positionH relativeFrom="margin">
-              <wp:align>right</wp:align>
+              <wp:posOffset>-201930</wp:posOffset>
             </wp:positionH>
             <wp:positionV relativeFrom="paragraph">
-              <wp:posOffset>528438</wp:posOffset>
+              <wp:posOffset>477520</wp:posOffset>
             </wp:positionV>
             <wp:extent cx="5752465" cy="2211705"/>
             <wp:effectExtent l="0" t="0" r="635" b="0"/>
@@ -492,51 +1588,55 @@
           </wp:anchor>
         </w:drawing>
       </w:r>
+    </w:p>
+    <w:p>
+      <w:pPr>
+        <w:jc w:val="center"/>
+        <w:rPr>
+          <w:b/>
+          <w:sz w:val="44"/>
+          <w:szCs w:val="44"/>
+        </w:rPr>
+      </w:pPr>
+      <w:r>
+        <w:rPr>
+          <w:b/>
+          <w:color w:val="FF0000"/>
+          <w:sz w:val="44"/>
+          <w:szCs w:val="44"/>
+        </w:rPr>
+        <w:t>^ Outdated ^</w:t>
+      </w:r>
+    </w:p>
+    <w:p>
+      <w:pPr>
+        <w:rPr>
+          <w:sz w:val="24"/>
+          <w:szCs w:val="24"/>
+        </w:rPr>
+      </w:pPr>
+    </w:p>
+    <w:p>
+      <w:pPr>
+        <w:rPr>
+          <w:sz w:val="24"/>
+          <w:szCs w:val="24"/>
+        </w:rPr>
+      </w:pPr>
       <w:r>
         <w:rPr>
           <w:noProof/>
           <w:sz w:val="24"/>
           <w:szCs w:val="24"/>
         </w:rPr>
-        <w:t>Create an unsentEmails table in the roundcube database. Define the emailID, receiverMail, htmlBody, mailBody, and subject columns.</w:t>
-      </w:r>
-      <w:r>
-        <w:rPr>
-          <w:sz w:val="24"/>
-          <w:szCs w:val="24"/>
-        </w:rPr>
-        <w:t xml:space="preserve"> </w:t>
-      </w:r>
-    </w:p>
-    <w:p>
-      <w:pPr>
-        <w:rPr>
-          <w:sz w:val="24"/>
-          <w:szCs w:val="24"/>
-        </w:rPr>
-      </w:pPr>
-    </w:p>
-    <w:p>
-      <w:pPr>
-        <w:rPr>
-          <w:sz w:val="24"/>
-          <w:szCs w:val="24"/>
-        </w:rPr>
-      </w:pPr>
-      <w:r>
-        <w:rPr>
-          <w:noProof/>
-          <w:sz w:val="24"/>
-          <w:szCs w:val="24"/>
-        </w:rPr>
         <w:drawing>
-          <wp:anchor distT="0" distB="0" distL="114300" distR="114300" simplePos="0" relativeHeight="251669504" behindDoc="0" locked="0" layoutInCell="1" allowOverlap="1" wp14:anchorId="621D4991" wp14:editId="598D75DD">
+          <wp:anchor distT="0" distB="0" distL="114300" distR="114300" simplePos="0" relativeHeight="251669504" behindDoc="0" locked="0" layoutInCell="1" allowOverlap="1" wp14:anchorId="621D4991" wp14:editId="788F0CB0">
             <wp:simplePos x="0" y="0"/>
-            <wp:positionH relativeFrom="column">
-              <wp:posOffset>-272083</wp:posOffset>
+            <wp:positionH relativeFrom="margin">
+              <wp:posOffset>95250</wp:posOffset>
             </wp:positionH>
             <wp:positionV relativeFrom="paragraph">
-              <wp:posOffset>1949616</wp:posOffset>
+              <wp:posOffset>2270760</wp:posOffset>
             </wp:positionV>
             <wp:extent cx="2178685" cy="1630045"/>
             <wp:effectExtent l="0" t="0" r="0" b="8255"/>
@@ -593,13 +1693,13 @@
           <w:szCs w:val="24"/>
         </w:rPr>
         <w:drawing>
-          <wp:anchor distT="0" distB="0" distL="114300" distR="114300" simplePos="0" relativeHeight="251667456" behindDoc="0" locked="0" layoutInCell="1" allowOverlap="1" wp14:anchorId="06DFE60C" wp14:editId="49BB4032">
+          <wp:anchor distT="0" distB="0" distL="114300" distR="114300" simplePos="0" relativeHeight="251667456" behindDoc="0" locked="0" layoutInCell="1" allowOverlap="1" wp14:anchorId="06DFE60C" wp14:editId="45AA9731">
             <wp:simplePos x="0" y="0"/>
             <wp:positionH relativeFrom="margin">
-              <wp:posOffset>57534</wp:posOffset>
+              <wp:posOffset>1270</wp:posOffset>
             </wp:positionH>
             <wp:positionV relativeFrom="paragraph">
-              <wp:posOffset>282663</wp:posOffset>
+              <wp:posOffset>323215</wp:posOffset>
             </wp:positionV>
             <wp:extent cx="5759450" cy="1757680"/>
             <wp:effectExtent l="0" t="0" r="0" b="0"/>
@@ -658,24 +1758,12 @@
       </w:r>
       <w:r>
         <w:rPr>
-          <w:sz w:val="24"/>
-          <w:szCs w:val="24"/>
-        </w:rPr>
-        <w:t>the</w:t>
-      </w:r>
-      <w:r>
-        <w:rPr>
-          <w:sz w:val="24"/>
-          <w:szCs w:val="24"/>
-        </w:rPr>
-        <w:t xml:space="preserve"> database </w:t>
-      </w:r>
-      <w:r>
-        <w:rPr>
-          <w:sz w:val="24"/>
-          <w:szCs w:val="24"/>
-        </w:rPr>
-        <w:t>name that you have created</w:t>
+          <w:b/>
+          <w:sz w:val="24"/>
+          <w:szCs w:val="24"/>
+          <w:highlight w:val="red"/>
+        </w:rPr>
+        <w:t>config.ini</w:t>
       </w:r>
       <w:r>
         <w:rPr>
@@ -689,56 +1777,7 @@
           <w:sz w:val="24"/>
           <w:szCs w:val="24"/>
         </w:rPr>
-        <w:t xml:space="preserve">in </w:t>
-      </w:r>
-      <w:proofErr w:type="spellStart"/>
-      <w:proofErr w:type="gramStart"/>
-      <w:r>
-        <w:rPr>
-          <w:sz w:val="24"/>
-          <w:szCs w:val="24"/>
-        </w:rPr>
-        <w:t>th</w:t>
-      </w:r>
-      <w:proofErr w:type="spellEnd"/>
-      <w:proofErr w:type="gramEnd"/>
-    </w:p>
-    <w:p>
-      <w:pPr>
-        <w:rPr>
-          <w:sz w:val="24"/>
-          <w:szCs w:val="24"/>
-        </w:rPr>
-      </w:pPr>
-      <w:r>
-        <w:rPr>
-          <w:sz w:val="24"/>
-          <w:szCs w:val="24"/>
-        </w:rPr>
-        <w:t>e</w:t>
-      </w:r>
-      <w:r>
-        <w:rPr>
-          <w:sz w:val="24"/>
-          <w:szCs w:val="24"/>
-        </w:rPr>
-        <w:t xml:space="preserve"> </w:t>
-      </w:r>
-      <w:proofErr w:type="spellStart"/>
-      <w:r>
-        <w:rPr>
-          <w:sz w:val="24"/>
-          <w:szCs w:val="24"/>
-        </w:rPr>
-        <w:t>roundcube</w:t>
-      </w:r>
-      <w:proofErr w:type="spellEnd"/>
-      <w:r>
-        <w:rPr>
-          <w:sz w:val="24"/>
-          <w:szCs w:val="24"/>
-        </w:rPr>
-        <w:t xml:space="preserve"> configuration.</w:t>
+        <w:t xml:space="preserve">to configure the plugin. </w:t>
       </w:r>
     </w:p>
     <w:sectPr>
@@ -752,7 +1791,7 @@
 </file>
 
 <file path=word/endnotes.xml><?xml version="1.0" encoding="utf-8"?>
-<w:endnotes xmlns:wpc="http://schemas.microsoft.com/office/word/2010/wordprocessingCanvas" xmlns:cx="http://schemas.microsoft.com/office/drawing/2014/chartex" xmlns:cx1="http://schemas.microsoft.com/office/drawing/2015/9/8/chartex" xmlns:cx2="http://schemas.microsoft.com/office/drawing/2015/10/21/chartex" xmlns:cx3="http://schemas.microsoft.com/office/drawing/2016/5/9/chartex" xmlns:cx4="http://schemas.microsoft.com/office/drawing/2016/5/10/chartex" xmlns:cx5="http://schemas.microsoft.com/office/drawing/2016/5/11/chartex" xmlns:cx6="http://schemas.microsoft.com/office/drawing/2016/5/12/chartex" xmlns:cx7="http://schemas.microsoft.com/office/drawing/2016/5/13/chartex" xmlns:cx8="http://schemas.microsoft.com/office/drawing/2016/5/14/chartex" xmlns:mc="http://schemas.openxmlformats.org/markup-compatibility/2006" xmlns:aink="http://schemas.microsoft.com/office/drawing/2016/ink" xmlns:am3d="http://schemas.microsoft.com/office/drawing/2017/model3d" xmlns:o="urn:schemas-microsoft-com:office:office" xmlns:r="http://schemas.openxmlformats.org/officeDocument/2006/relationships" xmlns:m="http://schemas.openxmlformats.org/officeDocument/2006/math" xmlns:v="urn:schemas-microsoft-com:vml" xmlns:wp14="http://schemas.microsoft.com/office/word/2010/wordprocessingDrawing" xmlns:wp="http://schemas.openxmlformats.org/drawingml/2006/wordprocessingDrawing" xmlns:w10="urn:schemas-microsoft-com:office:word" xmlns:w="http://schemas.openxmlformats.org/wordprocessingml/2006/main" xmlns:w14="http://schemas.microsoft.com/office/word/2010/wordml" xmlns:w15="http://schemas.microsoft.com/office/word/2012/wordml" xmlns:w16cex="http://schemas.microsoft.com/office/word/2018/wordml/cex" xmlns:w16cid="http://schemas.microsoft.com/office/word/2016/wordml/cid" xmlns:w16="http://schemas.microsoft.com/office/word/2018/wordml" xmlns:w16sdtdh="http://schemas.microsoft.com/office/word/2020/wordml/sdtdatahash" xmlns:w16se="http://schemas.microsoft.com/office/word/2015/wordml/symex" xmlns:wpg="http://schemas.microsoft.com/office/word/2010/wordprocessingGroup" xmlns:wpi="http://schemas.microsoft.com/office/word/2010/wordprocessingInk" xmlns:wne="http://schemas.microsoft.com/office/word/2006/wordml" xmlns:wps="http://schemas.microsoft.com/office/word/2010/wordprocessingShape" mc:Ignorable="w14 w15 w16se w16cid w16 w16cex w16sdtdh wp14">
+<w:endnotes xmlns:wpc="http://schemas.microsoft.com/office/word/2010/wordprocessingCanvas" xmlns:cx="http://schemas.microsoft.com/office/drawing/2014/chartex" xmlns:cx1="http://schemas.microsoft.com/office/drawing/2015/9/8/chartex" xmlns:cx2="http://schemas.microsoft.com/office/drawing/2015/10/21/chartex" xmlns:cx3="http://schemas.microsoft.com/office/drawing/2016/5/9/chartex" xmlns:cx4="http://schemas.microsoft.com/office/drawing/2016/5/10/chartex" xmlns:cx5="http://schemas.microsoft.com/office/drawing/2016/5/11/chartex" xmlns:cx6="http://schemas.microsoft.com/office/drawing/2016/5/12/chartex" xmlns:cx7="http://schemas.microsoft.com/office/drawing/2016/5/13/chartex" xmlns:cx8="http://schemas.microsoft.com/office/drawing/2016/5/14/chartex" xmlns:mc="http://schemas.openxmlformats.org/markup-compatibility/2006" xmlns:aink="http://schemas.microsoft.com/office/drawing/2016/ink" xmlns:am3d="http://schemas.microsoft.com/office/drawing/2017/model3d" xmlns:o="urn:schemas-microsoft-com:office:office" xmlns:r="http://schemas.openxmlformats.org/officeDocument/2006/relationships" xmlns:m="http://schemas.openxmlformats.org/officeDocument/2006/math" xmlns:v="urn:schemas-microsoft-com:vml" xmlns:wp14="http://schemas.microsoft.com/office/word/2010/wordprocessingDrawing" xmlns:wp="http://schemas.openxmlformats.org/drawingml/2006/wordprocessingDrawing" xmlns:w10="urn:schemas-microsoft-com:office:word" xmlns:w="http://schemas.openxmlformats.org/wordprocessingml/2006/main" xmlns:w14="http://schemas.microsoft.com/office/word/2010/wordml" xmlns:w15="http://schemas.microsoft.com/office/word/2012/wordml" xmlns:w16cid="http://schemas.microsoft.com/office/word/2016/wordml/cid" xmlns:w16se="http://schemas.microsoft.com/office/word/2015/wordml/symex" xmlns:wpg="http://schemas.microsoft.com/office/word/2010/wordprocessingGroup" xmlns:wpi="http://schemas.microsoft.com/office/word/2010/wordprocessingInk" xmlns:wne="http://schemas.microsoft.com/office/word/2006/wordml" xmlns:wps="http://schemas.microsoft.com/office/word/2010/wordprocessingShape" mc:Ignorable="w14 w15 w16se w16cid wp14">
   <w:endnote w:type="separator" w:id="-1">
     <w:p>
       <w:pPr>
@@ -777,7 +1816,7 @@
 </file>
 
 <file path=word/footnotes.xml><?xml version="1.0" encoding="utf-8"?>
-<w:footnotes xmlns:wpc="http://schemas.microsoft.com/office/word/2010/wordprocessingCanvas" xmlns:cx="http://schemas.microsoft.com/office/drawing/2014/chartex" xmlns:cx1="http://schemas.microsoft.com/office/drawing/2015/9/8/chartex" xmlns:cx2="http://schemas.microsoft.com/office/drawing/2015/10/21/chartex" xmlns:cx3="http://schemas.microsoft.com/office/drawing/2016/5/9/chartex" xmlns:cx4="http://schemas.microsoft.com/office/drawing/2016/5/10/chartex" xmlns:cx5="http://schemas.microsoft.com/office/drawing/2016/5/11/chartex" xmlns:cx6="http://schemas.microsoft.com/office/drawing/2016/5/12/chartex" xmlns:cx7="http://schemas.microsoft.com/office/drawing/2016/5/13/chartex" xmlns:cx8="http://schemas.microsoft.com/office/drawing/2016/5/14/chartex" xmlns:mc="http://schemas.openxmlformats.org/markup-compatibility/2006" xmlns:aink="http://schemas.microsoft.com/office/drawing/2016/ink" xmlns:am3d="http://schemas.microsoft.com/office/drawing/2017/model3d" xmlns:o="urn:schemas-microsoft-com:office:office" xmlns:r="http://schemas.openxmlformats.org/officeDocument/2006/relationships" xmlns:m="http://schemas.openxmlformats.org/officeDocument/2006/math" xmlns:v="urn:schemas-microsoft-com:vml" xmlns:wp14="http://schemas.microsoft.com/office/word/2010/wordprocessingDrawing" xmlns:wp="http://schemas.openxmlformats.org/drawingml/2006/wordprocessingDrawing" xmlns:w10="urn:schemas-microsoft-com:office:word" xmlns:w="http://schemas.openxmlformats.org/wordprocessingml/2006/main" xmlns:w14="http://schemas.microsoft.com/office/word/2010/wordml" xmlns:w15="http://schemas.microsoft.com/office/word/2012/wordml" xmlns:w16cex="http://schemas.microsoft.com/office/word/2018/wordml/cex" xmlns:w16cid="http://schemas.microsoft.com/office/word/2016/wordml/cid" xmlns:w16="http://schemas.microsoft.com/office/word/2018/wordml" xmlns:w16sdtdh="http://schemas.microsoft.com/office/word/2020/wordml/sdtdatahash" xmlns:w16se="http://schemas.microsoft.com/office/word/2015/wordml/symex" xmlns:wpg="http://schemas.microsoft.com/office/word/2010/wordprocessingGroup" xmlns:wpi="http://schemas.microsoft.com/office/word/2010/wordprocessingInk" xmlns:wne="http://schemas.microsoft.com/office/word/2006/wordml" xmlns:wps="http://schemas.microsoft.com/office/word/2010/wordprocessingShape" mc:Ignorable="w14 w15 w16se w16cid w16 w16cex w16sdtdh wp14">
+<w:footnotes xmlns:wpc="http://schemas.microsoft.com/office/word/2010/wordprocessingCanvas" xmlns:cx="http://schemas.microsoft.com/office/drawing/2014/chartex" xmlns:cx1="http://schemas.microsoft.com/office/drawing/2015/9/8/chartex" xmlns:cx2="http://schemas.microsoft.com/office/drawing/2015/10/21/chartex" xmlns:cx3="http://schemas.microsoft.com/office/drawing/2016/5/9/chartex" xmlns:cx4="http://schemas.microsoft.com/office/drawing/2016/5/10/chartex" xmlns:cx5="http://schemas.microsoft.com/office/drawing/2016/5/11/chartex" xmlns:cx6="http://schemas.microsoft.com/office/drawing/2016/5/12/chartex" xmlns:cx7="http://schemas.microsoft.com/office/drawing/2016/5/13/chartex" xmlns:cx8="http://schemas.microsoft.com/office/drawing/2016/5/14/chartex" xmlns:mc="http://schemas.openxmlformats.org/markup-compatibility/2006" xmlns:aink="http://schemas.microsoft.com/office/drawing/2016/ink" xmlns:am3d="http://schemas.microsoft.com/office/drawing/2017/model3d" xmlns:o="urn:schemas-microsoft-com:office:office" xmlns:r="http://schemas.openxmlformats.org/officeDocument/2006/relationships" xmlns:m="http://schemas.openxmlformats.org/officeDocument/2006/math" xmlns:v="urn:schemas-microsoft-com:vml" xmlns:wp14="http://schemas.microsoft.com/office/word/2010/wordprocessingDrawing" xmlns:wp="http://schemas.openxmlformats.org/drawingml/2006/wordprocessingDrawing" xmlns:w10="urn:schemas-microsoft-com:office:word" xmlns:w="http://schemas.openxmlformats.org/wordprocessingml/2006/main" xmlns:w14="http://schemas.microsoft.com/office/word/2010/wordml" xmlns:w15="http://schemas.microsoft.com/office/word/2012/wordml" xmlns:w16cid="http://schemas.microsoft.com/office/word/2016/wordml/cid" xmlns:w16se="http://schemas.microsoft.com/office/word/2015/wordml/symex" xmlns:wpg="http://schemas.microsoft.com/office/word/2010/wordprocessingGroup" xmlns:wpi="http://schemas.microsoft.com/office/word/2010/wordprocessingInk" xmlns:wne="http://schemas.microsoft.com/office/word/2006/wordml" xmlns:wps="http://schemas.microsoft.com/office/word/2010/wordprocessingShape" mc:Ignorable="w14 w15 w16se w16cid wp14">
   <w:footnote w:type="separator" w:id="-1">
     <w:p>
       <w:pPr>
@@ -802,7 +1841,7 @@
 </file>
 
 <file path=word/styles.xml><?xml version="1.0" encoding="utf-8"?>
-<w:styles xmlns:mc="http://schemas.openxmlformats.org/markup-compatibility/2006" xmlns:r="http://schemas.openxmlformats.org/officeDocument/2006/relationships" xmlns:w="http://schemas.openxmlformats.org/wordprocessingml/2006/main" xmlns:w14="http://schemas.microsoft.com/office/word/2010/wordml" xmlns:w15="http://schemas.microsoft.com/office/word/2012/wordml" xmlns:w16cex="http://schemas.microsoft.com/office/word/2018/wordml/cex" xmlns:w16cid="http://schemas.microsoft.com/office/word/2016/wordml/cid" xmlns:w16="http://schemas.microsoft.com/office/word/2018/wordml" xmlns:w16sdtdh="http://schemas.microsoft.com/office/word/2020/wordml/sdtdatahash" xmlns:w16se="http://schemas.microsoft.com/office/word/2015/wordml/symex" mc:Ignorable="w14 w15 w16se w16cid w16 w16cex w16sdtdh">
+<w:styles xmlns:mc="http://schemas.openxmlformats.org/markup-compatibility/2006" xmlns:r="http://schemas.openxmlformats.org/officeDocument/2006/relationships" xmlns:w="http://schemas.openxmlformats.org/wordprocessingml/2006/main" xmlns:w14="http://schemas.microsoft.com/office/word/2010/wordml" xmlns:w15="http://schemas.microsoft.com/office/word/2012/wordml" xmlns:w16cid="http://schemas.microsoft.com/office/word/2016/wordml/cid" xmlns:w16se="http://schemas.microsoft.com/office/word/2015/wordml/symex" mc:Ignorable="w14 w15 w16se w16cid">
   <w:docDefaults>
     <w:rPrDefault>
       <w:rPr>
@@ -818,7 +1857,7 @@
       </w:pPr>
     </w:pPrDefault>
   </w:docDefaults>
-  <w:latentStyles w:defLockedState="0" w:defUIPriority="99" w:defSemiHidden="0" w:defUnhideWhenUsed="0" w:defQFormat="0" w:count="376">
+  <w:latentStyles w:defLockedState="0" w:defUIPriority="99" w:defSemiHidden="0" w:defUnhideWhenUsed="0" w:defQFormat="0" w:count="375">
     <w:lsdException w:name="Normal" w:uiPriority="0" w:qFormat="1"/>
     <w:lsdException w:name="heading 1" w:uiPriority="9" w:qFormat="1"/>
     <w:lsdException w:name="heading 2" w:semiHidden="1" w:uiPriority="9" w:unhideWhenUsed="1" w:qFormat="1"/>
@@ -1194,7 +2233,6 @@
     <w:lsdException w:name="Smart Hyperlink" w:semiHidden="1" w:unhideWhenUsed="1"/>
     <w:lsdException w:name="Hashtag" w:semiHidden="1" w:unhideWhenUsed="1"/>
     <w:lsdException w:name="Unresolved Mention" w:semiHidden="1" w:unhideWhenUsed="1"/>
-    <w:lsdException w:name="Smart Link" w:semiHidden="1" w:unhideWhenUsed="1"/>
   </w:latentStyles>
   <w:style w:type="paragraph" w:default="1" w:styleId="Normln">
     <w:name w:val="Normal"/>
@@ -1270,6 +2308,56 @@
     <w:link w:val="Zpat"/>
     <w:uiPriority w:val="99"/>
     <w:rsid w:val="00EE62E8"/>
+  </w:style>
+  <w:style w:type="paragraph" w:styleId="FormtovanvHTML">
+    <w:name w:val="HTML Preformatted"/>
+    <w:basedOn w:val="Normln"/>
+    <w:link w:val="FormtovanvHTMLChar"/>
+    <w:uiPriority w:val="99"/>
+    <w:semiHidden/>
+    <w:unhideWhenUsed/>
+    <w:rsid w:val="00254AAF"/>
+    <w:pPr>
+      <w:tabs>
+        <w:tab w:val="left" w:pos="916"/>
+        <w:tab w:val="left" w:pos="1832"/>
+        <w:tab w:val="left" w:pos="2748"/>
+        <w:tab w:val="left" w:pos="3664"/>
+        <w:tab w:val="left" w:pos="4580"/>
+        <w:tab w:val="left" w:pos="5496"/>
+        <w:tab w:val="left" w:pos="6412"/>
+        <w:tab w:val="left" w:pos="7328"/>
+        <w:tab w:val="left" w:pos="8244"/>
+        <w:tab w:val="left" w:pos="9160"/>
+        <w:tab w:val="left" w:pos="10076"/>
+        <w:tab w:val="left" w:pos="10992"/>
+        <w:tab w:val="left" w:pos="11908"/>
+        <w:tab w:val="left" w:pos="12824"/>
+        <w:tab w:val="left" w:pos="13740"/>
+        <w:tab w:val="left" w:pos="14656"/>
+      </w:tabs>
+      <w:spacing w:after="0" w:line="240" w:lineRule="auto"/>
+    </w:pPr>
+    <w:rPr>
+      <w:rFonts w:ascii="Courier New" w:eastAsia="Times New Roman" w:hAnsi="Courier New" w:cs="Courier New"/>
+      <w:sz w:val="20"/>
+      <w:szCs w:val="20"/>
+      <w:lang w:val="cs-CZ" w:eastAsia="cs-CZ"/>
+    </w:rPr>
+  </w:style>
+  <w:style w:type="character" w:customStyle="1" w:styleId="FormtovanvHTMLChar">
+    <w:name w:val="Formátovaný v HTML Char"/>
+    <w:basedOn w:val="Standardnpsmoodstavce"/>
+    <w:link w:val="FormtovanvHTML"/>
+    <w:uiPriority w:val="99"/>
+    <w:semiHidden/>
+    <w:rsid w:val="00254AAF"/>
+    <w:rPr>
+      <w:rFonts w:ascii="Courier New" w:eastAsia="Times New Roman" w:hAnsi="Courier New" w:cs="Courier New"/>
+      <w:sz w:val="20"/>
+      <w:szCs w:val="20"/>
+      <w:lang w:val="cs-CZ" w:eastAsia="cs-CZ"/>
+    </w:rPr>
   </w:style>
 </w:styles>
 </file>
@@ -1574,7 +2662,7 @@
 </file>
 
 <file path=customXml/itemProps1.xml><?xml version="1.0" encoding="utf-8"?>
-<ds:datastoreItem xmlns:ds="http://schemas.openxmlformats.org/officeDocument/2006/customXml" ds:itemID="{19F45D2A-B1D1-4DFC-9727-0D51B2162CBE}">
+<ds:datastoreItem xmlns:ds="http://schemas.openxmlformats.org/officeDocument/2006/customXml" ds:itemID="{CF422409-A5FE-451F-A04E-8AC3E469C63D}">
   <ds:schemaRefs>
     <ds:schemaRef ds:uri="http://schemas.openxmlformats.org/officeDocument/2006/bibliography"/>
   </ds:schemaRefs>

</xml_diff>